<commit_message>
Final commit Utilize JSON for profiles page Still missing register functionality
</commit_message>
<xml_diff>
--- a/Description.docx
+++ b/Description.docx
@@ -61,7 +61,21 @@
           <w:sz w:val="32"/>
           <w:szCs w:val="32"/>
         </w:rPr>
-        <w:t>GitHub:</w:t>
+        <w:t>GitHub</w:t>
+      </w:r>
+      <w:r>
+        <w:rPr>
+          <w:sz w:val="32"/>
+          <w:szCs w:val="32"/>
+        </w:rPr>
+        <w:t xml:space="preserve"> Account</w:t>
+      </w:r>
+      <w:r>
+        <w:rPr>
+          <w:sz w:val="32"/>
+          <w:szCs w:val="32"/>
+        </w:rPr>
+        <w:t>:</w:t>
       </w:r>
     </w:p>
     <w:p>
@@ -85,8 +99,6 @@
         </w:rPr>
         <w:t>https://github.com/DamienCourt/GeorgeGeorgiev.github.io</w:t>
       </w:r>
-      <w:bookmarkStart w:id="0" w:name="_GoBack"/>
-      <w:bookmarkEnd w:id="0"/>
     </w:p>
     <w:p>
       <w:pPr>
@@ -106,8 +118,10 @@
     <w:p>
       <w:pPr>
         <w:rPr>
-          <w:sz w:val="32"/>
-          <w:szCs w:val="32"/>
+          <w:color w:val="0000FF" w:themeColor="hyperlink"/>
+          <w:sz w:val="32"/>
+          <w:szCs w:val="32"/>
+          <w:u w:val="single"/>
         </w:rPr>
       </w:pPr>
       <w:hyperlink r:id="rId6" w:history="1">
@@ -120,21 +134,71 @@
           <w:t>https://damiencourt.github.io/GeorgeGeorgiev.github.io/</w:t>
         </w:r>
       </w:hyperlink>
-    </w:p>
-    <w:p>
-      <w:pPr>
-        <w:rPr>
-          <w:sz w:val="32"/>
-          <w:szCs w:val="32"/>
-        </w:rPr>
-      </w:pPr>
-      <w:r>
-        <w:rPr>
-          <w:sz w:val="32"/>
-          <w:szCs w:val="32"/>
+      <w:r>
+        <w:rPr>
+          <w:rStyle w:val="Hyperlink"/>
+          <w:sz w:val="32"/>
+          <w:szCs w:val="32"/>
+        </w:rPr>
+        <w:t xml:space="preserve"> </w:t>
+      </w:r>
+    </w:p>
+    <w:p>
+      <w:pPr>
+        <w:rPr>
+          <w:sz w:val="32"/>
+          <w:szCs w:val="32"/>
+        </w:rPr>
+      </w:pPr>
+      <w:r>
+        <w:rPr>
+          <w:sz w:val="32"/>
+          <w:szCs w:val="32"/>
+        </w:rPr>
+        <w:t>Link to JSON file that is used in the demo:</w:t>
+      </w:r>
+      <w:bookmarkStart w:id="0" w:name="_GoBack"/>
+      <w:bookmarkEnd w:id="0"/>
+    </w:p>
+    <w:p>
+      <w:pPr>
+        <w:rPr>
+          <w:sz w:val="32"/>
+          <w:szCs w:val="32"/>
+        </w:rPr>
+      </w:pPr>
+      <w:r>
+        <w:rPr>
+          <w:sz w:val="32"/>
+          <w:szCs w:val="32"/>
+        </w:rPr>
+        <w:t>https://github.com/SantiagoVedra/GeorgeGeorgiev.github.io/blob/master/dogs.json</w:t>
+      </w:r>
+    </w:p>
+    <w:p>
+      <w:pPr>
+        <w:rPr>
+          <w:sz w:val="36"/>
+          <w:szCs w:val="36"/>
+          <w:u w:val="single"/>
+        </w:rPr>
+      </w:pPr>
+      <w:r>
+        <w:rPr>
+          <w:sz w:val="36"/>
+          <w:szCs w:val="36"/>
+          <w:u w:val="single"/>
         </w:rPr>
         <w:t>NB! For best performance open with Firefox!</w:t>
       </w:r>
+    </w:p>
+    <w:p>
+      <w:pPr>
+        <w:rPr>
+          <w:sz w:val="32"/>
+          <w:szCs w:val="32"/>
+        </w:rPr>
+      </w:pPr>
     </w:p>
     <w:p>
       <w:pPr>

</xml_diff>